<commit_message>
Making changes so it can pass the test that the teacher gave us
</commit_message>
<xml_diff>
--- a/ExamenParcial2.docx
+++ b/ExamenParcial2.docx
@@ -3,22 +3,264 @@
 <w:document xmlns:wpc="http://schemas.microsoft.com/office/word/2010/wordprocessingCanvas" xmlns:cx="http://schemas.microsoft.com/office/drawing/2014/chartex" xmlns:cx1="http://schemas.microsoft.com/office/drawing/2015/9/8/chartex" xmlns:cx2="http://schemas.microsoft.com/office/drawing/2015/10/21/chartex" xmlns:cx3="http://schemas.microsoft.com/office/drawing/2016/5/9/chartex" xmlns:cx4="http://schemas.microsoft.com/office/drawing/2016/5/10/chartex" xmlns:cx5="http://schemas.microsoft.com/office/drawing/2016/5/11/chartex" xmlns:cx6="http://schemas.microsoft.com/office/drawing/2016/5/12/chartex" xmlns:cx7="http://schemas.microsoft.com/office/drawing/2016/5/13/chartex" xmlns:cx8="http://schemas.microsoft.com/office/drawing/2016/5/14/chartex" xmlns:mc="http://schemas.openxmlformats.org/markup-compatibility/2006" xmlns:aink="http://schemas.microsoft.com/office/drawing/2016/ink" xmlns:am3d="http://schemas.microsoft.com/office/drawing/2017/model3d" xmlns:o="urn:schemas-microsoft-com:office:office" xmlns:r="http://schemas.openxmlformats.org/officeDocument/2006/relationships" xmlns:m="http://schemas.openxmlformats.org/officeDocument/2006/math" xmlns:v="urn:schemas-microsoft-com:vml" xmlns:wp14="http://schemas.microsoft.com/office/word/2010/wordprocessingDrawing" xmlns:wp="http://schemas.openxmlformats.org/drawingml/2006/wordprocessingDrawing" xmlns:w10="urn:schemas-microsoft-com:office:word" xmlns:w="http://schemas.openxmlformats.org/wordprocessingml/2006/main" xmlns:w14="http://schemas.microsoft.com/office/word/2010/wordml" xmlns:w15="http://schemas.microsoft.com/office/word/2012/wordml" xmlns:w16cid="http://schemas.microsoft.com/office/word/2016/wordml/cid" xmlns:w16se="http://schemas.microsoft.com/office/word/2015/wordml/symex" xmlns:wpg="http://schemas.microsoft.com/office/word/2010/wordprocessingGroup" xmlns:wpi="http://schemas.microsoft.com/office/word/2010/wordprocessingInk" xmlns:wne="http://schemas.microsoft.com/office/word/2006/wordml" xmlns:wps="http://schemas.microsoft.com/office/word/2010/wordprocessingShape" mc:Ignorable="w14 w15 w16se w16cid wp14">
   <w:body>
     <w:p>
-      <w:proofErr w:type="spellStart"/>
-      <w:r>
-        <w:t>Arreglo</w:t>
-      </w:r>
-      <w:proofErr w:type="spellEnd"/>
-      <w:r>
+      <w:pPr>
+        <w:tabs>
+          <w:tab w:val="center" w:pos="4680"/>
+          <w:tab w:val="right" w:pos="9360"/>
+        </w:tabs>
+        <w:spacing w:line="360" w:lineRule="auto"/>
+        <w:rPr>
+          <w:rFonts w:ascii="Times New Roman" w:hAnsi="Times New Roman" w:cs="Times New Roman"/>
+          <w:sz w:val="24"/>
+          <w:szCs w:val="24"/>
+          <w:lang w:val="es-MX"/>
+        </w:rPr>
+      </w:pPr>
+      <w:r>
+        <w:rPr>
+          <w:rFonts w:ascii="Times New Roman" w:hAnsi="Times New Roman" w:cs="Times New Roman"/>
+          <w:sz w:val="24"/>
+          <w:szCs w:val="24"/>
+          <w:lang w:val="es-MX"/>
+        </w:rPr>
+        <w:t>Eduardo Alejandro Piña Pazos</w:t>
+      </w:r>
+      <w:r>
+        <w:rPr>
+          <w:rFonts w:ascii="Times New Roman" w:hAnsi="Times New Roman" w:cs="Times New Roman"/>
+          <w:sz w:val="24"/>
+          <w:szCs w:val="24"/>
+          <w:lang w:val="es-MX"/>
+        </w:rPr>
+        <w:tab/>
+      </w:r>
+      <w:r>
+        <w:rPr>
+          <w:rFonts w:ascii="Times New Roman" w:hAnsi="Times New Roman" w:cs="Times New Roman"/>
+          <w:b/>
+          <w:bCs/>
+          <w:sz w:val="32"/>
+          <w:szCs w:val="32"/>
+          <w:lang w:val="es-MX"/>
+        </w:rPr>
+        <w:t>Examen Parcial 2</w:t>
+      </w:r>
+      <w:r>
+        <w:rPr>
+          <w:rFonts w:ascii="Times New Roman" w:hAnsi="Times New Roman" w:cs="Times New Roman"/>
+          <w:sz w:val="24"/>
+          <w:szCs w:val="24"/>
+          <w:lang w:val="es-MX"/>
+        </w:rPr>
+        <w:tab/>
+        <w:t>2</w:t>
+      </w:r>
+      <w:r>
+        <w:rPr>
+          <w:rFonts w:ascii="Times New Roman" w:hAnsi="Times New Roman" w:cs="Times New Roman"/>
+          <w:sz w:val="24"/>
+          <w:szCs w:val="24"/>
+          <w:lang w:val="es-MX"/>
+        </w:rPr>
+        <w:t>7</w:t>
+      </w:r>
+      <w:r>
+        <w:rPr>
+          <w:rFonts w:ascii="Times New Roman" w:hAnsi="Times New Roman" w:cs="Times New Roman"/>
+          <w:sz w:val="24"/>
+          <w:szCs w:val="24"/>
+          <w:lang w:val="es-MX"/>
+        </w:rPr>
+        <w:t xml:space="preserve"> de abril de 2020</w:t>
+      </w:r>
+      <w:bookmarkStart w:id="0" w:name="_GoBack"/>
+      <w:bookmarkEnd w:id="0"/>
+    </w:p>
+    <w:p>
+      <w:pPr>
+        <w:tabs>
+          <w:tab w:val="center" w:pos="4680"/>
+        </w:tabs>
+        <w:spacing w:line="360" w:lineRule="auto"/>
+        <w:rPr>
+          <w:rFonts w:ascii="Times New Roman" w:hAnsi="Times New Roman" w:cs="Times New Roman"/>
+          <w:sz w:val="24"/>
+          <w:szCs w:val="24"/>
+          <w:lang w:val="es-MX"/>
+        </w:rPr>
+      </w:pPr>
+      <w:r>
+        <w:rPr>
+          <w:rFonts w:ascii="Times New Roman" w:hAnsi="Times New Roman" w:cs="Times New Roman"/>
+          <w:sz w:val="24"/>
+          <w:szCs w:val="24"/>
+          <w:lang w:val="es-MX"/>
+        </w:rPr>
+        <w:t>A01027604</w:t>
+      </w:r>
+      <w:r>
+        <w:rPr>
+          <w:rFonts w:ascii="Times New Roman" w:hAnsi="Times New Roman" w:cs="Times New Roman"/>
+          <w:sz w:val="24"/>
+          <w:szCs w:val="24"/>
+          <w:lang w:val="es-MX"/>
+        </w:rPr>
+        <w:tab/>
+      </w:r>
+      <w:r>
+        <w:rPr>
+          <w:rFonts w:ascii="Times New Roman" w:hAnsi="Times New Roman" w:cs="Times New Roman"/>
+          <w:b/>
+          <w:bCs/>
+          <w:sz w:val="24"/>
+          <w:szCs w:val="24"/>
+          <w:lang w:val="es-MX"/>
+        </w:rPr>
+        <w:t>Estructura de Datos</w:t>
+      </w:r>
+      <w:r>
+        <w:rPr>
+          <w:rFonts w:ascii="Times New Roman" w:hAnsi="Times New Roman" w:cs="Times New Roman"/>
+          <w:sz w:val="24"/>
+          <w:szCs w:val="24"/>
+          <w:lang w:val="es-MX"/>
+        </w:rPr>
         <w:t xml:space="preserve"> </w:t>
       </w:r>
-      <w:proofErr w:type="spellStart"/>
-      <w:r>
-        <w:t>Usado</w:t>
-      </w:r>
-      <w:proofErr w:type="spellEnd"/>
-    </w:p>
-    <w:p>
-      <w:r>
+    </w:p>
+    <w:p>
+      <w:pPr>
+        <w:spacing w:line="360" w:lineRule="auto"/>
+        <w:rPr>
+          <w:rFonts w:ascii="Times New Roman" w:hAnsi="Times New Roman" w:cs="Times New Roman"/>
+          <w:sz w:val="24"/>
+          <w:szCs w:val="24"/>
+          <w:lang w:val="es-MX"/>
+        </w:rPr>
+      </w:pPr>
+      <w:r>
+        <w:rPr>
+          <w:rFonts w:ascii="Times New Roman" w:hAnsi="Times New Roman" w:cs="Times New Roman"/>
+          <w:sz w:val="24"/>
+          <w:szCs w:val="24"/>
+          <w:lang w:val="es-MX"/>
+        </w:rPr>
+        <w:t>Parte Practica.</w:t>
+      </w:r>
+    </w:p>
+    <w:p>
+      <w:pPr>
+        <w:spacing w:line="360" w:lineRule="auto"/>
+        <w:rPr>
+          <w:rFonts w:ascii="Times New Roman" w:hAnsi="Times New Roman" w:cs="Times New Roman"/>
+          <w:b/>
+          <w:bCs/>
+          <w:sz w:val="24"/>
+          <w:szCs w:val="24"/>
+          <w:lang w:val="es-MX"/>
+        </w:rPr>
+      </w:pPr>
+      <w:r>
+        <w:rPr>
+          <w:rFonts w:ascii="Times New Roman" w:hAnsi="Times New Roman" w:cs="Times New Roman"/>
+          <w:b/>
+          <w:bCs/>
+          <w:sz w:val="24"/>
+          <w:szCs w:val="24"/>
+          <w:lang w:val="es-MX"/>
+        </w:rPr>
+        <w:t>Arreglo Usado</w:t>
+      </w:r>
+      <w:r>
+        <w:rPr>
+          <w:rFonts w:ascii="Times New Roman" w:hAnsi="Times New Roman" w:cs="Times New Roman"/>
+          <w:b/>
+          <w:bCs/>
+          <w:noProof/>
+          <w:sz w:val="24"/>
+          <w:szCs w:val="24"/>
+          <w:lang w:val="es-MX"/>
+        </w:rPr>
+        <w:drawing>
+          <wp:anchor distT="0" distB="0" distL="114300" distR="114300" simplePos="0" relativeHeight="251658240" behindDoc="1" locked="0" layoutInCell="1" allowOverlap="1" wp14:anchorId="05924D36" wp14:editId="2C45B3B6">
+            <wp:simplePos x="914400" y="2354580"/>
+            <wp:positionH relativeFrom="margin">
+              <wp:align>center</wp:align>
+            </wp:positionH>
+            <wp:positionV relativeFrom="margin">
+              <wp:align>center</wp:align>
+            </wp:positionV>
+            <wp:extent cx="5943600" cy="4518660"/>
+            <wp:effectExtent l="0" t="0" r="0" b="0"/>
+            <wp:wrapNone/>
+            <wp:docPr id="2" name="Picture 2"/>
+            <wp:cNvGraphicFramePr>
+              <a:graphicFrameLocks xmlns:a="http://schemas.openxmlformats.org/drawingml/2006/main" noChangeAspect="1"/>
+            </wp:cNvGraphicFramePr>
+            <a:graphic xmlns:a="http://schemas.openxmlformats.org/drawingml/2006/main">
+              <a:graphicData uri="http://schemas.openxmlformats.org/drawingml/2006/picture">
+                <pic:pic xmlns:pic="http://schemas.openxmlformats.org/drawingml/2006/picture">
+                  <pic:nvPicPr>
+                    <pic:cNvPr id="0" name="Picture 2"/>
+                    <pic:cNvPicPr>
+                      <a:picLocks noChangeAspect="1" noChangeArrowheads="1"/>
+                    </pic:cNvPicPr>
+                  </pic:nvPicPr>
+                  <pic:blipFill>
+                    <a:blip r:embed="rId5">
+                      <a:alphaModFix amt="5000"/>
+                      <a:extLst>
+                        <a:ext uri="{28A0092B-C50C-407E-A947-70E740481C1C}">
+                          <a14:useLocalDpi xmlns:a14="http://schemas.microsoft.com/office/drawing/2010/main" val="0"/>
+                        </a:ext>
+                      </a:extLst>
+                    </a:blip>
+                    <a:srcRect/>
+                    <a:stretch>
+                      <a:fillRect/>
+                    </a:stretch>
+                  </pic:blipFill>
+                  <pic:spPr bwMode="auto">
+                    <a:xfrm>
+                      <a:off x="0" y="0"/>
+                      <a:ext cx="5943600" cy="4518660"/>
+                    </a:xfrm>
+                    <a:prstGeom prst="rect">
+                      <a:avLst/>
+                    </a:prstGeom>
+                    <a:noFill/>
+                    <a:ln>
+                      <a:noFill/>
+                    </a:ln>
+                  </pic:spPr>
+                </pic:pic>
+              </a:graphicData>
+            </a:graphic>
+          </wp:anchor>
+        </w:drawing>
+      </w:r>
+    </w:p>
+    <w:p>
+      <w:pPr>
+        <w:spacing w:line="360" w:lineRule="auto"/>
+        <w:rPr>
+          <w:rFonts w:ascii="Times New Roman" w:hAnsi="Times New Roman" w:cs="Times New Roman"/>
+          <w:b/>
+          <w:bCs/>
+          <w:sz w:val="24"/>
+          <w:szCs w:val="24"/>
+          <w:lang w:val="es-MX"/>
+        </w:rPr>
+      </w:pPr>
+      <w:r>
+        <w:rPr>
+          <w:rFonts w:ascii="Times New Roman" w:hAnsi="Times New Roman" w:cs="Times New Roman"/>
+          <w:b/>
+          <w:bCs/>
+          <w:sz w:val="24"/>
+          <w:szCs w:val="24"/>
+          <w:lang w:val="es-MX"/>
+        </w:rPr>
         <w:t>[19, 1, 20, 17,12]</w:t>
       </w:r>
     </w:p>
@@ -29,59 +271,42 @@
           <w:ilvl w:val="0"/>
           <w:numId w:val="1"/>
         </w:numPr>
-        <w:rPr>
-          <w:lang w:val="es-MX"/>
-        </w:rPr>
-      </w:pPr>
-      <w:r>
-        <w:rPr>
-          <w:lang w:val="es-MX"/>
-        </w:rPr>
-        <w:t xml:space="preserve">Asumiendo que el arreglo indicado esta ordenada, </w:t>
-      </w:r>
-      <w:r>
-        <w:rPr>
-          <w:lang w:val="es-MX"/>
-        </w:rPr>
-        <w:t>cuál</w:t>
-      </w:r>
-      <w:r>
-        <w:rPr>
-          <w:lang w:val="es-MX"/>
-        </w:rPr>
-        <w:t xml:space="preserve"> </w:t>
-      </w:r>
-      <w:r>
-        <w:rPr>
-          <w:lang w:val="es-MX"/>
-        </w:rPr>
-        <w:t>sería</w:t>
-      </w:r>
-      <w:r>
-        <w:rPr>
-          <w:lang w:val="es-MX"/>
-        </w:rPr>
-        <w:t xml:space="preserve"> el valor de la variable medio en la llamada 2(contando desde 1) de </w:t>
-      </w:r>
-      <w:r>
-        <w:rPr>
-          <w:lang w:val="es-MX"/>
-        </w:rPr>
-        <w:t>búsqueda</w:t>
-      </w:r>
-      <w:r>
-        <w:rPr>
-          <w:lang w:val="es-MX"/>
-        </w:rPr>
-        <w:t xml:space="preserve"> binaria al buscar el valor 12 (15 puntos)</w:t>
+        <w:spacing w:line="360" w:lineRule="auto"/>
+        <w:jc w:val="both"/>
+        <w:rPr>
+          <w:rFonts w:ascii="Times New Roman" w:hAnsi="Times New Roman" w:cs="Times New Roman"/>
+          <w:sz w:val="24"/>
+          <w:szCs w:val="24"/>
+          <w:lang w:val="es-MX"/>
+        </w:rPr>
+      </w:pPr>
+      <w:r>
+        <w:rPr>
+          <w:rFonts w:ascii="Times New Roman" w:hAnsi="Times New Roman" w:cs="Times New Roman"/>
+          <w:sz w:val="24"/>
+          <w:szCs w:val="24"/>
+          <w:lang w:val="es-MX"/>
+        </w:rPr>
+        <w:t>Asumiendo que el arreglo indicado esta ordenada, cuál sería el valor de la variable medio en la llamada 2(contando desde 1) de búsqueda binaria al buscar el valor 12 (15 puntos)</w:t>
       </w:r>
     </w:p>
     <w:p>
       <w:pPr>
         <w:pStyle w:val="ListParagraph"/>
-      </w:pPr>
-      <w:r>
-        <w:rPr>
+        <w:spacing w:line="360" w:lineRule="auto"/>
+        <w:jc w:val="both"/>
+        <w:rPr>
+          <w:rFonts w:ascii="Times New Roman" w:hAnsi="Times New Roman" w:cs="Times New Roman"/>
+          <w:sz w:val="24"/>
+          <w:szCs w:val="24"/>
+          <w:lang w:val="es-MX"/>
+        </w:rPr>
+      </w:pPr>
+      <w:r>
+        <w:rPr>
+          <w:rFonts w:ascii="Times New Roman" w:hAnsi="Times New Roman" w:cs="Times New Roman"/>
+          <w:sz w:val="24"/>
+          <w:szCs w:val="24"/>
           <w:lang w:val="es-MX"/>
         </w:rPr>
         <w:t>[1, 12, 17, 19, 20]</w:t>
@@ -90,27 +315,27 @@
     <w:p>
       <w:pPr>
         <w:pStyle w:val="ListParagraph"/>
-        <w:rPr>
-          <w:b/>
-          <w:bCs/>
-          <w:lang w:val="es-MX"/>
-        </w:rPr>
-      </w:pPr>
-      <w:r>
-        <w:rPr>
-          <w:b/>
-          <w:bCs/>
-          <w:lang w:val="es-MX"/>
-        </w:rPr>
-        <w:t xml:space="preserve">El valor de medio </w:t>
-      </w:r>
-      <w:r>
-        <w:rPr>
-          <w:b/>
-          <w:bCs/>
-          <w:lang w:val="es-MX"/>
-        </w:rPr>
-        <w:t>sería: 0</w:t>
+        <w:spacing w:line="360" w:lineRule="auto"/>
+        <w:jc w:val="both"/>
+        <w:rPr>
+          <w:rFonts w:ascii="Times New Roman" w:hAnsi="Times New Roman" w:cs="Times New Roman"/>
+          <w:b/>
+          <w:bCs/>
+          <w:sz w:val="24"/>
+          <w:szCs w:val="24"/>
+          <w:lang w:val="es-MX"/>
+        </w:rPr>
+      </w:pPr>
+      <w:r>
+        <w:rPr>
+          <w:rFonts w:ascii="Times New Roman" w:hAnsi="Times New Roman" w:cs="Times New Roman"/>
+          <w:b/>
+          <w:bCs/>
+          <w:sz w:val="24"/>
+          <w:szCs w:val="24"/>
+          <w:lang w:val="es-MX"/>
+        </w:rPr>
+        <w:t>El valor de medio sería: 0</w:t>
       </w:r>
     </w:p>
     <w:p>
@@ -120,31 +345,30 @@
           <w:ilvl w:val="0"/>
           <w:numId w:val="1"/>
         </w:numPr>
-        <w:rPr>
-          <w:lang w:val="es-MX"/>
-        </w:rPr>
-      </w:pPr>
-      <w:r>
-        <w:rPr>
-          <w:lang w:val="es-MX"/>
-        </w:rPr>
-        <w:t xml:space="preserve">Indica la lista al finalizar la </w:t>
-      </w:r>
-      <w:r>
-        <w:rPr>
-          <w:lang w:val="es-MX"/>
-        </w:rPr>
-        <w:t>iteración</w:t>
-      </w:r>
-      <w:r>
-        <w:rPr>
-          <w:lang w:val="es-MX"/>
-        </w:rPr>
-        <w:t xml:space="preserve"> donde la variable i vale 3 al ordenar la lista usando </w:t>
+        <w:spacing w:line="360" w:lineRule="auto"/>
+        <w:jc w:val="both"/>
+        <w:rPr>
+          <w:rFonts w:ascii="Times New Roman" w:hAnsi="Times New Roman" w:cs="Times New Roman"/>
+          <w:sz w:val="24"/>
+          <w:szCs w:val="24"/>
+          <w:lang w:val="es-MX"/>
+        </w:rPr>
+      </w:pPr>
+      <w:r>
+        <w:rPr>
+          <w:rFonts w:ascii="Times New Roman" w:hAnsi="Times New Roman" w:cs="Times New Roman"/>
+          <w:sz w:val="24"/>
+          <w:szCs w:val="24"/>
+          <w:lang w:val="es-MX"/>
+        </w:rPr>
+        <w:t xml:space="preserve">Indica la lista al finalizar la iteración donde la variable i vale 3 al ordenar la lista usando </w:t>
       </w:r>
       <w:proofErr w:type="spellStart"/>
       <w:r>
         <w:rPr>
+          <w:rFonts w:ascii="Times New Roman" w:hAnsi="Times New Roman" w:cs="Times New Roman"/>
+          <w:sz w:val="24"/>
+          <w:szCs w:val="24"/>
           <w:lang w:val="es-MX"/>
         </w:rPr>
         <w:t>insertion</w:t>
@@ -152,6 +376,9 @@
       <w:proofErr w:type="spellEnd"/>
       <w:r>
         <w:rPr>
+          <w:rFonts w:ascii="Times New Roman" w:hAnsi="Times New Roman" w:cs="Times New Roman"/>
+          <w:sz w:val="24"/>
+          <w:szCs w:val="24"/>
           <w:lang w:val="es-MX"/>
         </w:rPr>
         <w:t xml:space="preserve"> </w:t>
@@ -159,6 +386,9 @@
       <w:proofErr w:type="spellStart"/>
       <w:r>
         <w:rPr>
+          <w:rFonts w:ascii="Times New Roman" w:hAnsi="Times New Roman" w:cs="Times New Roman"/>
+          <w:sz w:val="24"/>
+          <w:szCs w:val="24"/>
           <w:lang w:val="es-MX"/>
         </w:rPr>
         <w:t>sort</w:t>
@@ -166,6 +396,9 @@
       <w:proofErr w:type="spellEnd"/>
       <w:r>
         <w:rPr>
+          <w:rFonts w:ascii="Times New Roman" w:hAnsi="Times New Roman" w:cs="Times New Roman"/>
+          <w:sz w:val="24"/>
+          <w:szCs w:val="24"/>
           <w:lang w:val="es-MX"/>
         </w:rPr>
         <w:t>. (15 puntos)</w:t>
@@ -174,20 +407,31 @@
     <w:p>
       <w:pPr>
         <w:pStyle w:val="ListParagraph"/>
-        <w:rPr>
-          <w:lang w:val="es-MX"/>
-        </w:rPr>
-      </w:pPr>
-      <w:r>
-        <w:rPr>
-          <w:b/>
-          <w:bCs/>
+        <w:spacing w:line="360" w:lineRule="auto"/>
+        <w:jc w:val="both"/>
+        <w:rPr>
+          <w:rFonts w:ascii="Times New Roman" w:hAnsi="Times New Roman" w:cs="Times New Roman"/>
+          <w:sz w:val="24"/>
+          <w:szCs w:val="24"/>
+          <w:lang w:val="es-MX"/>
+        </w:rPr>
+      </w:pPr>
+      <w:r>
+        <w:rPr>
+          <w:rFonts w:ascii="Times New Roman" w:hAnsi="Times New Roman" w:cs="Times New Roman"/>
+          <w:b/>
+          <w:bCs/>
+          <w:sz w:val="24"/>
+          <w:szCs w:val="24"/>
           <w:lang w:val="es-MX"/>
         </w:rPr>
         <w:t xml:space="preserve">El arreglo después de la iteración 3 es: </w:t>
       </w:r>
       <w:r>
         <w:rPr>
+          <w:rFonts w:ascii="Times New Roman" w:hAnsi="Times New Roman" w:cs="Times New Roman"/>
+          <w:sz w:val="24"/>
+          <w:szCs w:val="24"/>
           <w:lang w:val="es-MX"/>
         </w:rPr>
         <w:t>{1, 17, 19, 20, 12}</w:t>
@@ -200,31 +444,30 @@
           <w:ilvl w:val="0"/>
           <w:numId w:val="1"/>
         </w:numPr>
-        <w:rPr>
-          <w:lang w:val="es-MX"/>
-        </w:rPr>
-      </w:pPr>
-      <w:r>
-        <w:rPr>
-          <w:lang w:val="es-MX"/>
-        </w:rPr>
-        <w:t xml:space="preserve">Indica los </w:t>
-      </w:r>
-      <w:r>
-        <w:rPr>
-          <w:lang w:val="es-MX"/>
-        </w:rPr>
-        <w:t>parámetros</w:t>
-      </w:r>
-      <w:r>
-        <w:rPr>
-          <w:lang w:val="es-MX"/>
-        </w:rPr>
-        <w:t xml:space="preserve"> de la llamada 3(contando desde 1) a </w:t>
+        <w:spacing w:line="360" w:lineRule="auto"/>
+        <w:jc w:val="both"/>
+        <w:rPr>
+          <w:rFonts w:ascii="Times New Roman" w:hAnsi="Times New Roman" w:cs="Times New Roman"/>
+          <w:sz w:val="24"/>
+          <w:szCs w:val="24"/>
+          <w:lang w:val="es-MX"/>
+        </w:rPr>
+      </w:pPr>
+      <w:r>
+        <w:rPr>
+          <w:rFonts w:ascii="Times New Roman" w:hAnsi="Times New Roman" w:cs="Times New Roman"/>
+          <w:sz w:val="24"/>
+          <w:szCs w:val="24"/>
+          <w:lang w:val="es-MX"/>
+        </w:rPr>
+        <w:t xml:space="preserve">Indica los parámetros de la llamada 3(contando desde 1) a </w:t>
       </w:r>
       <w:proofErr w:type="spellStart"/>
       <w:r>
         <w:rPr>
+          <w:rFonts w:ascii="Times New Roman" w:hAnsi="Times New Roman" w:cs="Times New Roman"/>
+          <w:sz w:val="24"/>
+          <w:szCs w:val="24"/>
           <w:lang w:val="es-MX"/>
         </w:rPr>
         <w:t>partition</w:t>
@@ -232,25 +475,19 @@
       <w:proofErr w:type="spellEnd"/>
       <w:r>
         <w:rPr>
-          <w:lang w:val="es-MX"/>
-        </w:rPr>
-        <w:t xml:space="preserve">, </w:t>
-      </w:r>
-      <w:r>
-        <w:rPr>
-          <w:lang w:val="es-MX"/>
-        </w:rPr>
-        <w:t>así</w:t>
-      </w:r>
-      <w:r>
-        <w:rPr>
-          <w:lang w:val="es-MX"/>
-        </w:rPr>
-        <w:t xml:space="preserve"> como la lista al terminar la </w:t>
+          <w:rFonts w:ascii="Times New Roman" w:hAnsi="Times New Roman" w:cs="Times New Roman"/>
+          <w:sz w:val="24"/>
+          <w:szCs w:val="24"/>
+          <w:lang w:val="es-MX"/>
+        </w:rPr>
+        <w:t xml:space="preserve">, así como la lista al terminar la </w:t>
       </w:r>
       <w:proofErr w:type="gramStart"/>
       <w:r>
         <w:rPr>
+          <w:rFonts w:ascii="Times New Roman" w:hAnsi="Times New Roman" w:cs="Times New Roman"/>
+          <w:sz w:val="24"/>
+          <w:szCs w:val="24"/>
           <w:lang w:val="es-MX"/>
         </w:rPr>
         <w:t>llamada  al</w:t>
@@ -258,6 +495,9 @@
       <w:proofErr w:type="gramEnd"/>
       <w:r>
         <w:rPr>
+          <w:rFonts w:ascii="Times New Roman" w:hAnsi="Times New Roman" w:cs="Times New Roman"/>
+          <w:sz w:val="24"/>
+          <w:szCs w:val="24"/>
           <w:lang w:val="es-MX"/>
         </w:rPr>
         <w:t xml:space="preserve"> ordenar la lista usando Quick </w:t>
@@ -265,6 +505,9 @@
       <w:proofErr w:type="spellStart"/>
       <w:r>
         <w:rPr>
+          <w:rFonts w:ascii="Times New Roman" w:hAnsi="Times New Roman" w:cs="Times New Roman"/>
+          <w:sz w:val="24"/>
+          <w:szCs w:val="24"/>
           <w:lang w:val="es-MX"/>
         </w:rPr>
         <w:t>Sort</w:t>
@@ -272,6 +515,9 @@
       <w:proofErr w:type="spellEnd"/>
       <w:r>
         <w:rPr>
+          <w:rFonts w:ascii="Times New Roman" w:hAnsi="Times New Roman" w:cs="Times New Roman"/>
+          <w:sz w:val="24"/>
+          <w:szCs w:val="24"/>
           <w:lang w:val="es-MX"/>
         </w:rPr>
         <w:t xml:space="preserve"> (20 puntos)</w:t>
@@ -280,15 +526,23 @@
     <w:p>
       <w:pPr>
         <w:pStyle w:val="ListParagraph"/>
-        <w:rPr>
+        <w:spacing w:line="360" w:lineRule="auto"/>
+        <w:jc w:val="both"/>
+        <w:rPr>
+          <w:rFonts w:ascii="Times New Roman" w:hAnsi="Times New Roman" w:cs="Times New Roman"/>
+          <w:sz w:val="24"/>
+          <w:szCs w:val="24"/>
           <w:lang w:val="es-MX"/>
         </w:rPr>
       </w:pPr>
       <w:proofErr w:type="spellStart"/>
       <w:r>
         <w:rPr>
-          <w:b/>
-          <w:bCs/>
+          <w:rFonts w:ascii="Times New Roman" w:hAnsi="Times New Roman" w:cs="Times New Roman"/>
+          <w:b/>
+          <w:bCs/>
+          <w:sz w:val="24"/>
+          <w:szCs w:val="24"/>
           <w:lang w:val="es-MX"/>
         </w:rPr>
         <w:t>Partition</w:t>
@@ -296,14 +550,20 @@
       <w:proofErr w:type="spellEnd"/>
       <w:r>
         <w:rPr>
-          <w:b/>
-          <w:bCs/>
+          <w:rFonts w:ascii="Times New Roman" w:hAnsi="Times New Roman" w:cs="Times New Roman"/>
+          <w:b/>
+          <w:bCs/>
+          <w:sz w:val="24"/>
+          <w:szCs w:val="24"/>
           <w:lang w:val="es-MX"/>
         </w:rPr>
         <w:t xml:space="preserve"> 1: </w:t>
       </w:r>
       <w:r>
         <w:rPr>
+          <w:rFonts w:ascii="Times New Roman" w:hAnsi="Times New Roman" w:cs="Times New Roman"/>
+          <w:sz w:val="24"/>
+          <w:szCs w:val="24"/>
           <w:lang w:val="es-MX"/>
         </w:rPr>
         <w:t>(a, 0, 4)</w:t>
@@ -312,114 +572,188 @@
     <w:p>
       <w:pPr>
         <w:pStyle w:val="ListParagraph"/>
+        <w:spacing w:line="360" w:lineRule="auto"/>
+        <w:jc w:val="both"/>
+        <w:rPr>
+          <w:rFonts w:ascii="Times New Roman" w:hAnsi="Times New Roman" w:cs="Times New Roman"/>
+          <w:sz w:val="24"/>
+          <w:szCs w:val="24"/>
+        </w:rPr>
       </w:pPr>
       <w:proofErr w:type="spellStart"/>
       <w:r>
         <w:rPr>
-          <w:b/>
-          <w:bCs/>
+          <w:rFonts w:ascii="Times New Roman" w:hAnsi="Times New Roman" w:cs="Times New Roman"/>
+          <w:b/>
+          <w:bCs/>
+          <w:sz w:val="24"/>
+          <w:szCs w:val="24"/>
         </w:rPr>
         <w:t>Arreglo</w:t>
       </w:r>
       <w:proofErr w:type="spellEnd"/>
       <w:r>
         <w:rPr>
-          <w:b/>
-          <w:bCs/>
+          <w:rFonts w:ascii="Times New Roman" w:hAnsi="Times New Roman" w:cs="Times New Roman"/>
+          <w:b/>
+          <w:bCs/>
+          <w:sz w:val="24"/>
+          <w:szCs w:val="24"/>
         </w:rPr>
         <w:t xml:space="preserve">: </w:t>
       </w:r>
       <w:r>
+        <w:rPr>
+          <w:rFonts w:ascii="Times New Roman" w:hAnsi="Times New Roman" w:cs="Times New Roman"/>
+          <w:sz w:val="24"/>
+          <w:szCs w:val="24"/>
+        </w:rPr>
         <w:t>{17, 1, 12, 19, 20}</w:t>
       </w:r>
     </w:p>
     <w:p>
       <w:pPr>
         <w:pStyle w:val="ListParagraph"/>
-      </w:pPr>
-      <w:r>
-        <w:rPr>
-          <w:b/>
-          <w:bCs/>
+        <w:spacing w:line="360" w:lineRule="auto"/>
+        <w:jc w:val="both"/>
+        <w:rPr>
+          <w:rFonts w:ascii="Times New Roman" w:hAnsi="Times New Roman" w:cs="Times New Roman"/>
+          <w:sz w:val="24"/>
+          <w:szCs w:val="24"/>
+        </w:rPr>
+      </w:pPr>
+      <w:r>
+        <w:rPr>
+          <w:rFonts w:ascii="Times New Roman" w:hAnsi="Times New Roman" w:cs="Times New Roman"/>
+          <w:b/>
+          <w:bCs/>
+          <w:sz w:val="24"/>
+          <w:szCs w:val="24"/>
         </w:rPr>
         <w:t xml:space="preserve">Partition 2: </w:t>
       </w:r>
       <w:r>
+        <w:rPr>
+          <w:rFonts w:ascii="Times New Roman" w:hAnsi="Times New Roman" w:cs="Times New Roman"/>
+          <w:sz w:val="24"/>
+          <w:szCs w:val="24"/>
+        </w:rPr>
         <w:t>(a, 0, 2)</w:t>
       </w:r>
     </w:p>
     <w:p>
       <w:pPr>
         <w:pStyle w:val="ListParagraph"/>
+        <w:spacing w:line="360" w:lineRule="auto"/>
+        <w:jc w:val="both"/>
+        <w:rPr>
+          <w:rFonts w:ascii="Times New Roman" w:hAnsi="Times New Roman" w:cs="Times New Roman"/>
+          <w:sz w:val="24"/>
+          <w:szCs w:val="24"/>
+        </w:rPr>
       </w:pPr>
       <w:proofErr w:type="spellStart"/>
       <w:r>
         <w:rPr>
-          <w:b/>
-          <w:bCs/>
+          <w:rFonts w:ascii="Times New Roman" w:hAnsi="Times New Roman" w:cs="Times New Roman"/>
+          <w:b/>
+          <w:bCs/>
+          <w:sz w:val="24"/>
+          <w:szCs w:val="24"/>
         </w:rPr>
         <w:t>Arreglo</w:t>
       </w:r>
       <w:proofErr w:type="spellEnd"/>
       <w:r>
         <w:rPr>
-          <w:b/>
-          <w:bCs/>
+          <w:rFonts w:ascii="Times New Roman" w:hAnsi="Times New Roman" w:cs="Times New Roman"/>
+          <w:b/>
+          <w:bCs/>
+          <w:sz w:val="24"/>
+          <w:szCs w:val="24"/>
         </w:rPr>
         <w:t>:</w:t>
       </w:r>
       <w:r>
+        <w:rPr>
+          <w:rFonts w:ascii="Times New Roman" w:hAnsi="Times New Roman" w:cs="Times New Roman"/>
+          <w:sz w:val="24"/>
+          <w:szCs w:val="24"/>
+        </w:rPr>
         <w:t xml:space="preserve"> {12, 1, 17, 19, 20}</w:t>
       </w:r>
     </w:p>
     <w:p>
       <w:pPr>
         <w:pStyle w:val="ListParagraph"/>
-      </w:pPr>
-      <w:r>
-        <w:rPr>
-          <w:b/>
-          <w:bCs/>
+        <w:spacing w:line="360" w:lineRule="auto"/>
+        <w:jc w:val="both"/>
+        <w:rPr>
+          <w:rFonts w:ascii="Times New Roman" w:hAnsi="Times New Roman" w:cs="Times New Roman"/>
+          <w:sz w:val="24"/>
+          <w:szCs w:val="24"/>
+        </w:rPr>
+      </w:pPr>
+      <w:r>
+        <w:rPr>
+          <w:rFonts w:ascii="Times New Roman" w:hAnsi="Times New Roman" w:cs="Times New Roman"/>
+          <w:b/>
+          <w:bCs/>
+          <w:sz w:val="24"/>
+          <w:szCs w:val="24"/>
         </w:rPr>
         <w:t>Partition 3:</w:t>
       </w:r>
       <w:r>
-        <w:t xml:space="preserve"> (a, </w:t>
-      </w:r>
-      <w:proofErr w:type="gramStart"/>
-      <w:r>
-        <w:t>0 ,</w:t>
-      </w:r>
-      <w:proofErr w:type="gramEnd"/>
-      <w:r>
-        <w:t xml:space="preserve"> 1)</w:t>
+        <w:rPr>
+          <w:rFonts w:ascii="Times New Roman" w:hAnsi="Times New Roman" w:cs="Times New Roman"/>
+          <w:sz w:val="24"/>
+          <w:szCs w:val="24"/>
+        </w:rPr>
+        <w:t xml:space="preserve"> (a, 0, 1)</w:t>
       </w:r>
     </w:p>
     <w:p>
       <w:pPr>
         <w:pStyle w:val="ListParagraph"/>
+        <w:spacing w:line="360" w:lineRule="auto"/>
+        <w:jc w:val="both"/>
+        <w:rPr>
+          <w:rFonts w:ascii="Times New Roman" w:hAnsi="Times New Roman" w:cs="Times New Roman"/>
+          <w:sz w:val="24"/>
+          <w:szCs w:val="24"/>
+        </w:rPr>
       </w:pPr>
       <w:proofErr w:type="spellStart"/>
       <w:r>
         <w:rPr>
-          <w:b/>
-          <w:bCs/>
+          <w:rFonts w:ascii="Times New Roman" w:hAnsi="Times New Roman" w:cs="Times New Roman"/>
+          <w:b/>
+          <w:bCs/>
+          <w:sz w:val="24"/>
+          <w:szCs w:val="24"/>
         </w:rPr>
         <w:t>Arreglo</w:t>
       </w:r>
       <w:proofErr w:type="spellEnd"/>
       <w:r>
         <w:rPr>
-          <w:b/>
-          <w:bCs/>
+          <w:rFonts w:ascii="Times New Roman" w:hAnsi="Times New Roman" w:cs="Times New Roman"/>
+          <w:b/>
+          <w:bCs/>
+          <w:sz w:val="24"/>
+          <w:szCs w:val="24"/>
         </w:rPr>
         <w:t>:</w:t>
       </w:r>
       <w:r>
+        <w:rPr>
+          <w:rFonts w:ascii="Times New Roman" w:hAnsi="Times New Roman" w:cs="Times New Roman"/>
+          <w:sz w:val="24"/>
+          <w:szCs w:val="24"/>
+        </w:rPr>
         <w:t xml:space="preserve"> {1, 12, 17, 19, 20}</w:t>
       </w:r>
-      <w:bookmarkStart w:id="0" w:name="_GoBack"/>
-      <w:bookmarkEnd w:id="0"/>
     </w:p>
     <w:sectPr>
       <w:pgSz w:w="12240" w:h="15840"/>

</xml_diff>